<commit_message>
Refactor SQL queries: remove unnecessary column from selection in fact_nutrition_snapshot
</commit_message>
<xml_diff>
--- a/docs/resultats-analytiques.docx
+++ b/docs/resultats-analytiques.docx
@@ -3,11 +3,35 @@
 <w:document xmlns:wpc="http://schemas.microsoft.com/office/word/2010/wordprocessingCanvas" xmlns:cx="http://schemas.microsoft.com/office/drawing/2014/chartex" xmlns:cx1="http://schemas.microsoft.com/office/drawing/2015/9/8/chartex" xmlns:cx2="http://schemas.microsoft.com/office/drawing/2015/10/21/chartex" xmlns:cx3="http://schemas.microsoft.com/office/drawing/2016/5/9/chartex" xmlns:cx4="http://schemas.microsoft.com/office/drawing/2016/5/10/chartex" xmlns:cx5="http://schemas.microsoft.com/office/drawing/2016/5/11/chartex" xmlns:cx6="http://schemas.microsoft.com/office/drawing/2016/5/12/chartex" xmlns:cx7="http://schemas.microsoft.com/office/drawing/2016/5/13/chartex" xmlns:cx8="http://schemas.microsoft.com/office/drawing/2016/5/14/chartex" xmlns:mc="http://schemas.openxmlformats.org/markup-compatibility/2006" xmlns:aink="http://schemas.microsoft.com/office/drawing/2016/ink" xmlns:am3d="http://schemas.microsoft.com/office/drawing/2017/model3d" xmlns:o="urn:schemas-microsoft-com:office:office" xmlns:oel="http://schemas.microsoft.com/office/2019/extlst" xmlns:r="http://schemas.openxmlformats.org/officeDocument/2006/relationships" xmlns:m="http://schemas.openxmlformats.org/officeDocument/2006/math" xmlns:v="urn:schemas-microsoft-com:vml" xmlns:wp14="http://schemas.microsoft.com/office/word/2010/wordprocessingDrawing" xmlns:wp="http://schemas.openxmlformats.org/drawingml/2006/wordprocessingDrawing" xmlns:w10="urn:schemas-microsoft-com:office:word" xmlns:w="http://schemas.openxmlformats.org/wordprocessingml/2006/main" xmlns:w14="http://schemas.microsoft.com/office/word/2010/wordml" xmlns:w15="http://schemas.microsoft.com/office/word/2012/wordml" xmlns:w16cex="http://schemas.microsoft.com/office/word/2018/wordml/cex" xmlns:w16cid="http://schemas.microsoft.com/office/word/2016/wordml/cid" xmlns:w16="http://schemas.microsoft.com/office/word/2018/wordml" xmlns:w16du="http://schemas.microsoft.com/office/word/2023/wordml/word16du" xmlns:w16sdtdh="http://schemas.microsoft.com/office/word/2020/wordml/sdtdatahash" xmlns:w16sdtfl="http://schemas.microsoft.com/office/word/2024/wordml/sdtformatlock" xmlns:w16se="http://schemas.microsoft.com/office/word/2015/wordml/symex" xmlns:wpg="http://schemas.microsoft.com/office/word/2010/wordprocessingGroup" xmlns:wpi="http://schemas.microsoft.com/office/word/2010/wordprocessingInk" xmlns:wne="http://schemas.microsoft.com/office/word/2006/wordml" xmlns:wps="http://schemas.microsoft.com/office/word/2010/wordprocessingShape" mc:Ignorable="w14 w15 w16se w16cid w16 w16cex w16sdtdh w16sdtfl w16du wp14">
   <w:body>
     <w:p>
-      <w:r>
-        <w:t>1)</w:t>
+      <w:pPr>
+        <w:pStyle w:val="Paragraphedeliste"/>
+        <w:numPr>
+          <w:ilvl w:val="0"/>
+          <w:numId w:val="1"/>
+        </w:numPr>
+      </w:pPr>
+      <w:r>
+        <w:t>Top 10 marques par proportion de produits Nutri</w:t>
+      </w:r>
+      <w:r>
+        <w:rPr>
+          <w:rFonts w:ascii="Cambria Math" w:hAnsi="Cambria Math" w:cs="Cambria Math"/>
+        </w:rPr>
+        <w:t>‑</w:t>
+      </w:r>
+      <w:r>
+        <w:t>Score A/B</w:t>
       </w:r>
     </w:p>
     <w:p>
+      <w:pPr>
+        <w:pStyle w:val="Paragraphedeliste"/>
+      </w:pPr>
+    </w:p>
+    <w:p>
+      <w:pPr>
+        <w:jc w:val="center"/>
+      </w:pPr>
       <w:r>
         <w:rPr>
           <w:noProof/>
@@ -28,7 +52,7 @@
                     <pic:cNvPicPr/>
                   </pic:nvPicPr>
                   <pic:blipFill>
-                    <a:blip r:embed="rId6"/>
+                    <a:blip r:embed="rId7"/>
                     <a:stretch>
                       <a:fillRect/>
                     </a:stretch>
@@ -69,12 +93,44 @@
     <w:p/>
     <w:p/>
     <w:p>
-      <w:r>
-        <w:lastRenderedPageBreak/>
-        <w:t xml:space="preserve">2) </w:t>
+      <w:pPr>
+        <w:pStyle w:val="Paragraphedeliste"/>
+        <w:numPr>
+          <w:ilvl w:val="0"/>
+          <w:numId w:val="1"/>
+        </w:numPr>
+      </w:pPr>
+      <w:r>
+        <w:t>Distribution Nutri</w:t>
+      </w:r>
+      <w:r>
+        <w:rPr>
+          <w:rFonts w:ascii="Cambria Math" w:hAnsi="Cambria Math" w:cs="Cambria Math"/>
+        </w:rPr>
+        <w:t>‑</w:t>
+      </w:r>
+      <w:r>
+        <w:t>Score par cat</w:t>
+      </w:r>
+      <w:r>
+        <w:rPr>
+          <w:rFonts w:ascii="Aptos" w:hAnsi="Aptos" w:cs="Aptos"/>
+        </w:rPr>
+        <w:t>é</w:t>
+      </w:r>
+      <w:r>
+        <w:t>gorie primaire</w:t>
       </w:r>
     </w:p>
     <w:p>
+      <w:pPr>
+        <w:pStyle w:val="Paragraphedeliste"/>
+      </w:pPr>
+    </w:p>
+    <w:p>
+      <w:pPr>
+        <w:jc w:val="center"/>
+      </w:pPr>
       <w:r>
         <w:rPr>
           <w:noProof/>
@@ -95,7 +151,7 @@
                     <pic:cNvPicPr/>
                   </pic:nvPicPr>
                   <pic:blipFill>
-                    <a:blip r:embed="rId7"/>
+                    <a:blip r:embed="rId8"/>
                     <a:stretch>
                       <a:fillRect/>
                     </a:stretch>
@@ -126,12 +182,33 @@
     <w:p/>
     <w:p/>
     <w:p>
-      <w:r>
-        <w:lastRenderedPageBreak/>
-        <w:t>3)</w:t>
+      <w:pPr>
+        <w:pStyle w:val="Paragraphedeliste"/>
+        <w:numPr>
+          <w:ilvl w:val="0"/>
+          <w:numId w:val="1"/>
+        </w:numPr>
+      </w:pPr>
+      <w:r>
+        <w:t xml:space="preserve"> </w:t>
+      </w:r>
+      <w:r>
+        <w:t xml:space="preserve"> </w:t>
+      </w:r>
+      <w:proofErr w:type="spellStart"/>
+      <w:r>
+        <w:t>Heatmap</w:t>
+      </w:r>
+      <w:proofErr w:type="spellEnd"/>
+      <w:r>
+        <w:t xml:space="preserve"> pays × catégorie : moyenne sugars_100g</w:t>
       </w:r>
     </w:p>
+    <w:p/>
     <w:p>
+      <w:pPr>
+        <w:jc w:val="center"/>
+      </w:pPr>
       <w:r>
         <w:rPr>
           <w:noProof/>
@@ -152,7 +229,7 @@
                     <pic:cNvPicPr/>
                   </pic:nvPicPr>
                   <pic:blipFill>
-                    <a:blip r:embed="rId8"/>
+                    <a:blip r:embed="rId9"/>
                     <a:stretch>
                       <a:fillRect/>
                     </a:stretch>
@@ -183,12 +260,22 @@
     <w:p/>
     <w:p/>
     <w:p>
-      <w:r>
-        <w:lastRenderedPageBreak/>
-        <w:t>4)</w:t>
+      <w:pPr>
+        <w:pStyle w:val="Paragraphedeliste"/>
+        <w:numPr>
+          <w:ilvl w:val="0"/>
+          <w:numId w:val="2"/>
+        </w:numPr>
+      </w:pPr>
+      <w:r>
+        <w:t>Taux de complétude des nutriments par marque</w:t>
       </w:r>
     </w:p>
+    <w:p/>
     <w:p>
+      <w:pPr>
+        <w:jc w:val="center"/>
+      </w:pPr>
       <w:r>
         <w:rPr>
           <w:noProof/>
@@ -209,7 +296,7 @@
                     <pic:cNvPicPr/>
                   </pic:nvPicPr>
                   <pic:blipFill>
-                    <a:blip r:embed="rId9"/>
+                    <a:blip r:embed="rId10"/>
                     <a:stretch>
                       <a:fillRect/>
                     </a:stretch>
@@ -240,21 +327,50 @@
     <w:p/>
     <w:p/>
     <w:p>
-      <w:r>
-        <w:lastRenderedPageBreak/>
-        <w:t>5)</w:t>
+      <w:pPr>
+        <w:pStyle w:val="Paragraphedeliste"/>
+        <w:numPr>
+          <w:ilvl w:val="0"/>
+          <w:numId w:val="2"/>
+        </w:numPr>
+      </w:pPr>
+      <w:r>
+        <w:t>Liste des anomalies simples (sel &gt;</w:t>
+      </w:r>
+      <w:r>
+        <w:rPr>
+          <w:rFonts w:ascii="Arial" w:hAnsi="Arial" w:cs="Arial"/>
+        </w:rPr>
+        <w:t> </w:t>
+      </w:r>
+      <w:r>
+        <w:t>25 ou sucre &gt;</w:t>
+      </w:r>
+      <w:r>
+        <w:rPr>
+          <w:rFonts w:ascii="Arial" w:hAnsi="Arial" w:cs="Arial"/>
+        </w:rPr>
+        <w:t> </w:t>
+      </w:r>
+      <w:r>
+        <w:t>80)</w:t>
       </w:r>
     </w:p>
     <w:p>
-      <w:r>
-        <w:rPr>
-          <w:noProof/>
-        </w:rPr>
+      <w:pPr>
+        <w:pStyle w:val="Paragraphedeliste"/>
+      </w:pPr>
+    </w:p>
+    <w:p>
+      <w:pPr>
+        <w:jc w:val="center"/>
+      </w:pPr>
+      <w:r>
         <w:drawing>
-          <wp:inline distT="0" distB="0" distL="0" distR="0" wp14:anchorId="600DF420" wp14:editId="43DD9DEA">
-            <wp:extent cx="5760720" cy="3639185"/>
-            <wp:effectExtent l="0" t="0" r="0" b="0"/>
-            <wp:docPr id="1483906881" name="Image 1" descr="Une image contenant texte, capture d’écran, nombre, menu&#10;&#10;Le contenu généré par l’IA peut être incorrect."/>
+          <wp:inline distT="0" distB="0" distL="0" distR="0" wp14:anchorId="27165384" wp14:editId="2993F891">
+            <wp:extent cx="5760720" cy="4316730"/>
+            <wp:effectExtent l="0" t="0" r="0" b="7620"/>
+            <wp:docPr id="1381501405" name="Image 1" descr="Une image contenant texte, capture d’écran, nombre, Police&#10;&#10;Le contenu généré par l’IA peut être incorrect."/>
             <wp:cNvGraphicFramePr>
               <a:graphicFrameLocks xmlns:a="http://schemas.openxmlformats.org/drawingml/2006/main" noChangeAspect="1"/>
             </wp:cNvGraphicFramePr>
@@ -262,11 +378,11 @@
               <a:graphicData uri="http://schemas.openxmlformats.org/drawingml/2006/picture">
                 <pic:pic xmlns:pic="http://schemas.openxmlformats.org/drawingml/2006/picture">
                   <pic:nvPicPr>
-                    <pic:cNvPr id="1483906881" name="Image 1" descr="Une image contenant texte, capture d’écran, nombre, menu&#10;&#10;Le contenu généré par l’IA peut être incorrect."/>
+                    <pic:cNvPr id="1381501405" name="Image 1" descr="Une image contenant texte, capture d’écran, nombre, Police&#10;&#10;Le contenu généré par l’IA peut être incorrect."/>
                     <pic:cNvPicPr/>
                   </pic:nvPicPr>
                   <pic:blipFill>
-                    <a:blip r:embed="rId10"/>
+                    <a:blip r:embed="rId11"/>
                     <a:stretch>
                       <a:fillRect/>
                     </a:stretch>
@@ -274,7 +390,7 @@
                   <pic:spPr>
                     <a:xfrm>
                       <a:off x="0" y="0"/>
-                      <a:ext cx="5760720" cy="3639185"/>
+                      <a:ext cx="5760720" cy="4316730"/>
                     </a:xfrm>
                     <a:prstGeom prst="rect">
                       <a:avLst/>
@@ -296,19 +412,28 @@
     <w:p/>
     <w:p/>
     <w:p/>
-    <w:p/>
-    <w:p/>
-    <w:p/>
-    <w:p/>
-    <w:p/>
-    <w:p/>
     <w:p>
+      <w:pPr>
+        <w:pStyle w:val="Paragraphedeliste"/>
+        <w:numPr>
+          <w:ilvl w:val="0"/>
+          <w:numId w:val="2"/>
+        </w:numPr>
+      </w:pPr>
       <w:r>
         <w:lastRenderedPageBreak/>
-        <w:t>6)</w:t>
+        <w:t>Évolution hebdo de la complétude</w:t>
       </w:r>
     </w:p>
     <w:p>
+      <w:pPr>
+        <w:pStyle w:val="Paragraphedeliste"/>
+      </w:pPr>
+    </w:p>
+    <w:p>
+      <w:pPr>
+        <w:jc w:val="center"/>
+      </w:pPr>
       <w:r>
         <w:rPr>
           <w:noProof/>
@@ -329,7 +454,7 @@
                     <pic:cNvPicPr/>
                   </pic:nvPicPr>
                   <pic:blipFill>
-                    <a:blip r:embed="rId11"/>
+                    <a:blip r:embed="rId12"/>
                     <a:stretch>
                       <a:fillRect/>
                     </a:stretch>
@@ -408,6 +533,195 @@
     </w:p>
   </w:footnote>
 </w:footnotes>
+</file>
+
+<file path=word/numbering.xml><?xml version="1.0" encoding="utf-8"?>
+<w:numbering xmlns:wpc="http://schemas.microsoft.com/office/word/2010/wordprocessingCanvas" xmlns:cx="http://schemas.microsoft.com/office/drawing/2014/chartex" xmlns:cx1="http://schemas.microsoft.com/office/drawing/2015/9/8/chartex" xmlns:cx2="http://schemas.microsoft.com/office/drawing/2015/10/21/chartex" xmlns:cx3="http://schemas.microsoft.com/office/drawing/2016/5/9/chartex" xmlns:cx4="http://schemas.microsoft.com/office/drawing/2016/5/10/chartex" xmlns:cx5="http://schemas.microsoft.com/office/drawing/2016/5/11/chartex" xmlns:cx6="http://schemas.microsoft.com/office/drawing/2016/5/12/chartex" xmlns:cx7="http://schemas.microsoft.com/office/drawing/2016/5/13/chartex" xmlns:cx8="http://schemas.microsoft.com/office/drawing/2016/5/14/chartex" xmlns:mc="http://schemas.openxmlformats.org/markup-compatibility/2006" xmlns:aink="http://schemas.microsoft.com/office/drawing/2016/ink" xmlns:am3d="http://schemas.microsoft.com/office/drawing/2017/model3d" xmlns:o="urn:schemas-microsoft-com:office:office" xmlns:oel="http://schemas.microsoft.com/office/2019/extlst" xmlns:r="http://schemas.openxmlformats.org/officeDocument/2006/relationships" xmlns:m="http://schemas.openxmlformats.org/officeDocument/2006/math" xmlns:v="urn:schemas-microsoft-com:vml" xmlns:wp14="http://schemas.microsoft.com/office/word/2010/wordprocessingDrawing" xmlns:wp="http://schemas.openxmlformats.org/drawingml/2006/wordprocessingDrawing" xmlns:w10="urn:schemas-microsoft-com:office:word" xmlns:w="http://schemas.openxmlformats.org/wordprocessingml/2006/main" xmlns:w14="http://schemas.microsoft.com/office/word/2010/wordml" xmlns:w15="http://schemas.microsoft.com/office/word/2012/wordml" xmlns:w16cex="http://schemas.microsoft.com/office/word/2018/wordml/cex" xmlns:w16cid="http://schemas.microsoft.com/office/word/2016/wordml/cid" xmlns:w16="http://schemas.microsoft.com/office/word/2018/wordml" xmlns:w16du="http://schemas.microsoft.com/office/word/2023/wordml/word16du" xmlns:w16sdtdh="http://schemas.microsoft.com/office/word/2020/wordml/sdtdatahash" xmlns:w16sdtfl="http://schemas.microsoft.com/office/word/2024/wordml/sdtformatlock" xmlns:w16se="http://schemas.microsoft.com/office/word/2015/wordml/symex" xmlns:wpg="http://schemas.microsoft.com/office/word/2010/wordprocessingGroup" xmlns:wpi="http://schemas.microsoft.com/office/word/2010/wordprocessingInk" xmlns:wne="http://schemas.microsoft.com/office/word/2006/wordml" xmlns:wps="http://schemas.microsoft.com/office/word/2010/wordprocessingShape" mc:Ignorable="w14 w15 w16se w16cid w16 w16cex w16sdtdh w16sdtfl w16du wp14">
+  <w:abstractNum w:abstractNumId="0" w15:restartNumberingAfterBreak="0">
+    <w:nsid w:val="272618AD"/>
+    <w:multiLevelType w:val="hybridMultilevel"/>
+    <w:tmpl w:val="B81238A6"/>
+    <w:lvl w:ilvl="0" w:tplc="040C0011">
+      <w:start w:val="1"/>
+      <w:numFmt w:val="decimal"/>
+      <w:lvlText w:val="%1)"/>
+      <w:lvlJc w:val="left"/>
+      <w:pPr>
+        <w:ind w:left="720" w:hanging="360"/>
+      </w:pPr>
+      <w:rPr>
+        <w:rFonts w:hint="default"/>
+      </w:rPr>
+    </w:lvl>
+    <w:lvl w:ilvl="1" w:tplc="040C0019" w:tentative="1">
+      <w:start w:val="1"/>
+      <w:numFmt w:val="lowerLetter"/>
+      <w:lvlText w:val="%2."/>
+      <w:lvlJc w:val="left"/>
+      <w:pPr>
+        <w:ind w:left="1440" w:hanging="360"/>
+      </w:pPr>
+    </w:lvl>
+    <w:lvl w:ilvl="2" w:tplc="040C001B" w:tentative="1">
+      <w:start w:val="1"/>
+      <w:numFmt w:val="lowerRoman"/>
+      <w:lvlText w:val="%3."/>
+      <w:lvlJc w:val="right"/>
+      <w:pPr>
+        <w:ind w:left="2160" w:hanging="180"/>
+      </w:pPr>
+    </w:lvl>
+    <w:lvl w:ilvl="3" w:tplc="040C000F" w:tentative="1">
+      <w:start w:val="1"/>
+      <w:numFmt w:val="decimal"/>
+      <w:lvlText w:val="%4."/>
+      <w:lvlJc w:val="left"/>
+      <w:pPr>
+        <w:ind w:left="2880" w:hanging="360"/>
+      </w:pPr>
+    </w:lvl>
+    <w:lvl w:ilvl="4" w:tplc="040C0019" w:tentative="1">
+      <w:start w:val="1"/>
+      <w:numFmt w:val="lowerLetter"/>
+      <w:lvlText w:val="%5."/>
+      <w:lvlJc w:val="left"/>
+      <w:pPr>
+        <w:ind w:left="3600" w:hanging="360"/>
+      </w:pPr>
+    </w:lvl>
+    <w:lvl w:ilvl="5" w:tplc="040C001B" w:tentative="1">
+      <w:start w:val="1"/>
+      <w:numFmt w:val="lowerRoman"/>
+      <w:lvlText w:val="%6."/>
+      <w:lvlJc w:val="right"/>
+      <w:pPr>
+        <w:ind w:left="4320" w:hanging="180"/>
+      </w:pPr>
+    </w:lvl>
+    <w:lvl w:ilvl="6" w:tplc="040C000F" w:tentative="1">
+      <w:start w:val="1"/>
+      <w:numFmt w:val="decimal"/>
+      <w:lvlText w:val="%7."/>
+      <w:lvlJc w:val="left"/>
+      <w:pPr>
+        <w:ind w:left="5040" w:hanging="360"/>
+      </w:pPr>
+    </w:lvl>
+    <w:lvl w:ilvl="7" w:tplc="040C0019" w:tentative="1">
+      <w:start w:val="1"/>
+      <w:numFmt w:val="lowerLetter"/>
+      <w:lvlText w:val="%8."/>
+      <w:lvlJc w:val="left"/>
+      <w:pPr>
+        <w:ind w:left="5760" w:hanging="360"/>
+      </w:pPr>
+    </w:lvl>
+    <w:lvl w:ilvl="8" w:tplc="040C001B" w:tentative="1">
+      <w:start w:val="1"/>
+      <w:numFmt w:val="lowerRoman"/>
+      <w:lvlText w:val="%9."/>
+      <w:lvlJc w:val="right"/>
+      <w:pPr>
+        <w:ind w:left="6480" w:hanging="180"/>
+      </w:pPr>
+    </w:lvl>
+  </w:abstractNum>
+  <w:abstractNum w:abstractNumId="1" w15:restartNumberingAfterBreak="0">
+    <w:nsid w:val="3682544D"/>
+    <w:multiLevelType w:val="hybridMultilevel"/>
+    <w:tmpl w:val="FBB635FC"/>
+    <w:lvl w:ilvl="0" w:tplc="040C0011">
+      <w:start w:val="4"/>
+      <w:numFmt w:val="decimal"/>
+      <w:lvlText w:val="%1)"/>
+      <w:lvlJc w:val="left"/>
+      <w:pPr>
+        <w:ind w:left="720" w:hanging="360"/>
+      </w:pPr>
+      <w:rPr>
+        <w:rFonts w:hint="default"/>
+      </w:rPr>
+    </w:lvl>
+    <w:lvl w:ilvl="1" w:tplc="040C0019" w:tentative="1">
+      <w:start w:val="1"/>
+      <w:numFmt w:val="lowerLetter"/>
+      <w:lvlText w:val="%2."/>
+      <w:lvlJc w:val="left"/>
+      <w:pPr>
+        <w:ind w:left="1440" w:hanging="360"/>
+      </w:pPr>
+    </w:lvl>
+    <w:lvl w:ilvl="2" w:tplc="040C001B" w:tentative="1">
+      <w:start w:val="1"/>
+      <w:numFmt w:val="lowerRoman"/>
+      <w:lvlText w:val="%3."/>
+      <w:lvlJc w:val="right"/>
+      <w:pPr>
+        <w:ind w:left="2160" w:hanging="180"/>
+      </w:pPr>
+    </w:lvl>
+    <w:lvl w:ilvl="3" w:tplc="040C000F" w:tentative="1">
+      <w:start w:val="1"/>
+      <w:numFmt w:val="decimal"/>
+      <w:lvlText w:val="%4."/>
+      <w:lvlJc w:val="left"/>
+      <w:pPr>
+        <w:ind w:left="2880" w:hanging="360"/>
+      </w:pPr>
+    </w:lvl>
+    <w:lvl w:ilvl="4" w:tplc="040C0019" w:tentative="1">
+      <w:start w:val="1"/>
+      <w:numFmt w:val="lowerLetter"/>
+      <w:lvlText w:val="%5."/>
+      <w:lvlJc w:val="left"/>
+      <w:pPr>
+        <w:ind w:left="3600" w:hanging="360"/>
+      </w:pPr>
+    </w:lvl>
+    <w:lvl w:ilvl="5" w:tplc="040C001B" w:tentative="1">
+      <w:start w:val="1"/>
+      <w:numFmt w:val="lowerRoman"/>
+      <w:lvlText w:val="%6."/>
+      <w:lvlJc w:val="right"/>
+      <w:pPr>
+        <w:ind w:left="4320" w:hanging="180"/>
+      </w:pPr>
+    </w:lvl>
+    <w:lvl w:ilvl="6" w:tplc="040C000F" w:tentative="1">
+      <w:start w:val="1"/>
+      <w:numFmt w:val="decimal"/>
+      <w:lvlText w:val="%7."/>
+      <w:lvlJc w:val="left"/>
+      <w:pPr>
+        <w:ind w:left="5040" w:hanging="360"/>
+      </w:pPr>
+    </w:lvl>
+    <w:lvl w:ilvl="7" w:tplc="040C0019" w:tentative="1">
+      <w:start w:val="1"/>
+      <w:numFmt w:val="lowerLetter"/>
+      <w:lvlText w:val="%8."/>
+      <w:lvlJc w:val="left"/>
+      <w:pPr>
+        <w:ind w:left="5760" w:hanging="360"/>
+      </w:pPr>
+    </w:lvl>
+    <w:lvl w:ilvl="8" w:tplc="040C001B" w:tentative="1">
+      <w:start w:val="1"/>
+      <w:numFmt w:val="lowerRoman"/>
+      <w:lvlText w:val="%9."/>
+      <w:lvlJc w:val="right"/>
+      <w:pPr>
+        <w:ind w:left="6480" w:hanging="180"/>
+      </w:pPr>
+    </w:lvl>
+  </w:abstractNum>
+  <w:num w:numId="1" w16cid:durableId="658312391">
+    <w:abstractNumId w:val="0"/>
+  </w:num>
+  <w:num w:numId="2" w16cid:durableId="1695961116">
+    <w:abstractNumId w:val="1"/>
+  </w:num>
+</w:numbering>
 </file>
 
 <file path=word/styles.xml><?xml version="1.0" encoding="utf-8"?>

</xml_diff>